<commit_message>
feat: add an answer to the second question
</commit_message>
<xml_diff>
--- a/reports/lab1.docx
+++ b/reports/lab1.docx
@@ -2677,6 +2677,940 @@
           <w14:ligatures w14:val="standardContextual"/>
         </w:rPr>
       </w:pPr>
+      <w:r>
+        <w:rPr>
+          <w:rFonts w:ascii="Helvetica" w:hAnsi="Helvetica" w:cs="Helvetica"/>
+          <w:color w:val="000000"/>
+          <w:sz w:val="19"/>
+          <w:szCs w:val="19"/>
+          <w14:ligatures w14:val="standardContextual"/>
+        </w:rPr>
+        <w:t>Создаем новое соединение</w:t>
+      </w:r>
+    </w:p>
+    <w:p>
+      <w:pPr>
+        <w:tabs>
+          <w:tab w:val="left" w:pos="560"/>
+          <w:tab w:val="left" w:pos="1120"/>
+          <w:tab w:val="left" w:pos="1680"/>
+          <w:tab w:val="left" w:pos="2240"/>
+          <w:tab w:val="left" w:pos="2800"/>
+          <w:tab w:val="left" w:pos="3360"/>
+          <w:tab w:val="left" w:pos="3920"/>
+          <w:tab w:val="left" w:pos="4480"/>
+          <w:tab w:val="left" w:pos="5040"/>
+          <w:tab w:val="left" w:pos="5600"/>
+          <w:tab w:val="left" w:pos="6160"/>
+          <w:tab w:val="left" w:pos="6720"/>
+        </w:tabs>
+        <w:autoSpaceDE w:val="0"/>
+        <w:autoSpaceDN w:val="0"/>
+        <w:adjustRightInd w:val="0"/>
+        <w:rPr>
+          <w:rFonts w:ascii="Helvetica" w:hAnsi="Helvetica" w:cs="Helvetica"/>
+          <w:color w:val="000000"/>
+          <w:sz w:val="19"/>
+          <w:szCs w:val="19"/>
+          <w:lang w:val="en-US"/>
+          <w14:ligatures w14:val="standardContextual"/>
+        </w:rPr>
+      </w:pPr>
+      <w:r>
+        <w:rPr>
+          <w:rFonts w:ascii="Helvetica" w:hAnsi="Helvetica" w:cs="Helvetica"/>
+          <w:color w:val="000000"/>
+          <w:sz w:val="19"/>
+          <w:szCs w:val="19"/>
+          <w14:ligatures w14:val="standardContextual"/>
+        </w:rPr>
+        <w:tab/>
+      </w:r>
+      <w:proofErr w:type="spellStart"/>
+      <w:r>
+        <w:rPr>
+          <w:rFonts w:ascii="Helvetica" w:hAnsi="Helvetica" w:cs="Helvetica"/>
+          <w:color w:val="000000"/>
+          <w:sz w:val="19"/>
+          <w:szCs w:val="19"/>
+          <w:lang w:val="en-US"/>
+          <w14:ligatures w14:val="standardContextual"/>
+        </w:rPr>
+        <w:t>sudo</w:t>
+      </w:r>
+      <w:proofErr w:type="spellEnd"/>
+      <w:r>
+        <w:rPr>
+          <w:rFonts w:ascii="Helvetica" w:hAnsi="Helvetica" w:cs="Helvetica"/>
+          <w:color w:val="000000"/>
+          <w:sz w:val="19"/>
+          <w:szCs w:val="19"/>
+          <w:lang w:val="en-US"/>
+          <w14:ligatures w14:val="standardContextual"/>
+        </w:rPr>
+        <w:t xml:space="preserve"> </w:t>
+      </w:r>
+      <w:proofErr w:type="spellStart"/>
+      <w:r>
+        <w:rPr>
+          <w:rFonts w:ascii="Helvetica" w:hAnsi="Helvetica" w:cs="Helvetica"/>
+          <w:color w:val="000000"/>
+          <w:sz w:val="19"/>
+          <w:szCs w:val="19"/>
+          <w:lang w:val="en-US"/>
+          <w14:ligatures w14:val="standardContextual"/>
+        </w:rPr>
+        <w:t>nmcli</w:t>
+      </w:r>
+      <w:proofErr w:type="spellEnd"/>
+      <w:r>
+        <w:rPr>
+          <w:rFonts w:ascii="Helvetica" w:hAnsi="Helvetica" w:cs="Helvetica"/>
+          <w:color w:val="000000"/>
+          <w:sz w:val="19"/>
+          <w:szCs w:val="19"/>
+          <w:lang w:val="en-US"/>
+          <w14:ligatures w14:val="standardContextual"/>
+        </w:rPr>
+        <w:t xml:space="preserve"> con add type ethernet </w:t>
+      </w:r>
+      <w:proofErr w:type="spellStart"/>
+      <w:r>
+        <w:rPr>
+          <w:rFonts w:ascii="Helvetica" w:hAnsi="Helvetica" w:cs="Helvetica"/>
+          <w:color w:val="000000"/>
+          <w:sz w:val="19"/>
+          <w:szCs w:val="19"/>
+          <w:lang w:val="en-US"/>
+          <w14:ligatures w14:val="standardContextual"/>
+        </w:rPr>
+        <w:t>ifname</w:t>
+      </w:r>
+      <w:proofErr w:type="spellEnd"/>
+      <w:r>
+        <w:rPr>
+          <w:rFonts w:ascii="Helvetica" w:hAnsi="Helvetica" w:cs="Helvetica"/>
+          <w:color w:val="000000"/>
+          <w:sz w:val="19"/>
+          <w:szCs w:val="19"/>
+          <w:lang w:val="en-US"/>
+          <w14:ligatures w14:val="standardContextual"/>
+        </w:rPr>
+        <w:t xml:space="preserve"> </w:t>
+      </w:r>
+      <w:r>
+        <w:rPr>
+          <w:rFonts w:ascii="Helvetica" w:hAnsi="Helvetica" w:cs="Helvetica"/>
+          <w:color w:val="000000"/>
+          <w:sz w:val="19"/>
+          <w:szCs w:val="19"/>
+          <w:lang w:val="en-US"/>
+          <w14:ligatures w14:val="standardContextual"/>
+        </w:rPr>
+        <w:t>“</w:t>
+      </w:r>
+      <w:proofErr w:type="spellStart"/>
+      <w:r>
+        <w:rPr>
+          <w:rFonts w:ascii="Helvetica" w:hAnsi="Helvetica" w:cs="Helvetica"/>
+          <w:color w:val="000000"/>
+          <w:sz w:val="19"/>
+          <w:szCs w:val="19"/>
+          <w:lang w:val="en-US"/>
+          <w14:ligatures w14:val="standardContextual"/>
+        </w:rPr>
+        <w:t>interface_name</w:t>
+      </w:r>
+      <w:proofErr w:type="spellEnd"/>
+      <w:r>
+        <w:rPr>
+          <w:rFonts w:ascii="Helvetica" w:hAnsi="Helvetica" w:cs="Helvetica"/>
+          <w:color w:val="000000"/>
+          <w:sz w:val="19"/>
+          <w:szCs w:val="19"/>
+          <w:lang w:val="en-US"/>
+          <w14:ligatures w14:val="standardContextual"/>
+        </w:rPr>
+        <w:t>”</w:t>
+      </w:r>
+      <w:r>
+        <w:rPr>
+          <w:rFonts w:ascii="Helvetica" w:hAnsi="Helvetica" w:cs="Helvetica"/>
+          <w:color w:val="000000"/>
+          <w:sz w:val="19"/>
+          <w:szCs w:val="19"/>
+          <w:lang w:val="en-US"/>
+          <w14:ligatures w14:val="standardContextual"/>
+        </w:rPr>
+        <w:t xml:space="preserve"> con-name </w:t>
+      </w:r>
+      <w:r>
+        <w:rPr>
+          <w:rFonts w:ascii="Helvetica" w:hAnsi="Helvetica" w:cs="Helvetica"/>
+          <w:color w:val="000000"/>
+          <w:sz w:val="19"/>
+          <w:szCs w:val="19"/>
+          <w:lang w:val="en-US"/>
+          <w14:ligatures w14:val="standardContextual"/>
+        </w:rPr>
+        <w:t>“</w:t>
+      </w:r>
+      <w:proofErr w:type="spellStart"/>
+      <w:r>
+        <w:rPr>
+          <w:rFonts w:ascii="Helvetica" w:hAnsi="Helvetica" w:cs="Helvetica"/>
+          <w:color w:val="000000"/>
+          <w:sz w:val="19"/>
+          <w:szCs w:val="19"/>
+          <w:lang w:val="en-US"/>
+          <w14:ligatures w14:val="standardContextual"/>
+        </w:rPr>
+        <w:t>connection_name</w:t>
+      </w:r>
+      <w:proofErr w:type="spellEnd"/>
+      <w:r>
+        <w:rPr>
+          <w:rFonts w:ascii="Helvetica" w:hAnsi="Helvetica" w:cs="Helvetica"/>
+          <w:color w:val="000000"/>
+          <w:sz w:val="19"/>
+          <w:szCs w:val="19"/>
+          <w:lang w:val="en-US"/>
+          <w14:ligatures w14:val="standardContextual"/>
+        </w:rPr>
+        <w:t>”</w:t>
+      </w:r>
+    </w:p>
+    <w:p>
+      <w:pPr>
+        <w:tabs>
+          <w:tab w:val="left" w:pos="560"/>
+          <w:tab w:val="left" w:pos="1120"/>
+          <w:tab w:val="left" w:pos="1680"/>
+          <w:tab w:val="left" w:pos="2240"/>
+          <w:tab w:val="left" w:pos="2800"/>
+          <w:tab w:val="left" w:pos="3360"/>
+          <w:tab w:val="left" w:pos="3920"/>
+          <w:tab w:val="left" w:pos="4480"/>
+          <w:tab w:val="left" w:pos="5040"/>
+          <w:tab w:val="left" w:pos="5600"/>
+          <w:tab w:val="left" w:pos="6160"/>
+          <w:tab w:val="left" w:pos="6720"/>
+        </w:tabs>
+        <w:autoSpaceDE w:val="0"/>
+        <w:autoSpaceDN w:val="0"/>
+        <w:adjustRightInd w:val="0"/>
+        <w:rPr>
+          <w:rFonts w:ascii="Helvetica" w:hAnsi="Helvetica" w:cs="Helvetica"/>
+          <w:color w:val="000000"/>
+          <w:sz w:val="19"/>
+          <w:szCs w:val="19"/>
+          <w14:ligatures w14:val="standardContextual"/>
+        </w:rPr>
+      </w:pPr>
+      <w:r>
+        <w:rPr>
+          <w:rFonts w:ascii="Helvetica" w:hAnsi="Helvetica" w:cs="Helvetica"/>
+          <w:color w:val="000000"/>
+          <w:sz w:val="19"/>
+          <w:szCs w:val="19"/>
+          <w14:ligatures w14:val="standardContextual"/>
+        </w:rPr>
+        <w:t xml:space="preserve">настраиваем статический </w:t>
+      </w:r>
+      <w:proofErr w:type="spellStart"/>
+      <w:r>
+        <w:rPr>
+          <w:rFonts w:ascii="Helvetica" w:hAnsi="Helvetica" w:cs="Helvetica"/>
+          <w:color w:val="000000"/>
+          <w:sz w:val="19"/>
+          <w:szCs w:val="19"/>
+          <w:lang w:val="en-GB"/>
+          <w14:ligatures w14:val="standardContextual"/>
+        </w:rPr>
+        <w:t>ip</w:t>
+      </w:r>
+      <w:proofErr w:type="spellEnd"/>
+      <w:r>
+        <w:rPr>
+          <w:rFonts w:ascii="Helvetica" w:hAnsi="Helvetica" w:cs="Helvetica"/>
+          <w:color w:val="000000"/>
+          <w:sz w:val="19"/>
+          <w:szCs w:val="19"/>
+          <w14:ligatures w14:val="standardContextual"/>
+        </w:rPr>
+        <w:t>-адрес, маску подсети и шлюз по умолчанию</w:t>
+      </w:r>
+    </w:p>
+    <w:p>
+      <w:pPr>
+        <w:tabs>
+          <w:tab w:val="left" w:pos="560"/>
+          <w:tab w:val="left" w:pos="1120"/>
+          <w:tab w:val="left" w:pos="1680"/>
+          <w:tab w:val="left" w:pos="2240"/>
+          <w:tab w:val="left" w:pos="2800"/>
+          <w:tab w:val="left" w:pos="3360"/>
+          <w:tab w:val="left" w:pos="3920"/>
+          <w:tab w:val="left" w:pos="4480"/>
+          <w:tab w:val="left" w:pos="5040"/>
+          <w:tab w:val="left" w:pos="5600"/>
+          <w:tab w:val="left" w:pos="6160"/>
+          <w:tab w:val="left" w:pos="6720"/>
+        </w:tabs>
+        <w:autoSpaceDE w:val="0"/>
+        <w:autoSpaceDN w:val="0"/>
+        <w:adjustRightInd w:val="0"/>
+        <w:rPr>
+          <w:rFonts w:ascii="Helvetica" w:hAnsi="Helvetica" w:cs="Helvetica"/>
+          <w:color w:val="000000"/>
+          <w:sz w:val="19"/>
+          <w:szCs w:val="19"/>
+          <w:lang w:val="en-US"/>
+          <w14:ligatures w14:val="standardContextual"/>
+        </w:rPr>
+      </w:pPr>
+      <w:r>
+        <w:rPr>
+          <w:rFonts w:ascii="Helvetica" w:hAnsi="Helvetica" w:cs="Helvetica"/>
+          <w:color w:val="000000"/>
+          <w:sz w:val="19"/>
+          <w:szCs w:val="19"/>
+          <w14:ligatures w14:val="standardContextual"/>
+        </w:rPr>
+        <w:tab/>
+      </w:r>
+      <w:proofErr w:type="spellStart"/>
+      <w:r>
+        <w:rPr>
+          <w:rFonts w:ascii="Helvetica" w:hAnsi="Helvetica" w:cs="Helvetica"/>
+          <w:color w:val="000000"/>
+          <w:sz w:val="19"/>
+          <w:szCs w:val="19"/>
+          <w:lang w:val="en-US"/>
+          <w14:ligatures w14:val="standardContextual"/>
+        </w:rPr>
+        <w:t>sudo</w:t>
+      </w:r>
+      <w:proofErr w:type="spellEnd"/>
+      <w:r>
+        <w:rPr>
+          <w:rFonts w:ascii="Helvetica" w:hAnsi="Helvetica" w:cs="Helvetica"/>
+          <w:color w:val="000000"/>
+          <w:sz w:val="19"/>
+          <w:szCs w:val="19"/>
+          <w:lang w:val="en-US"/>
+          <w14:ligatures w14:val="standardContextual"/>
+        </w:rPr>
+        <w:t xml:space="preserve"> </w:t>
+      </w:r>
+      <w:proofErr w:type="spellStart"/>
+      <w:r>
+        <w:rPr>
+          <w:rFonts w:ascii="Helvetica" w:hAnsi="Helvetica" w:cs="Helvetica"/>
+          <w:color w:val="000000"/>
+          <w:sz w:val="19"/>
+          <w:szCs w:val="19"/>
+          <w:lang w:val="en-US"/>
+          <w14:ligatures w14:val="standardContextual"/>
+        </w:rPr>
+        <w:t>nmcli</w:t>
+      </w:r>
+      <w:proofErr w:type="spellEnd"/>
+      <w:r>
+        <w:rPr>
+          <w:rFonts w:ascii="Helvetica" w:hAnsi="Helvetica" w:cs="Helvetica"/>
+          <w:color w:val="000000"/>
+          <w:sz w:val="19"/>
+          <w:szCs w:val="19"/>
+          <w:lang w:val="en-US"/>
+          <w14:ligatures w14:val="standardContextual"/>
+        </w:rPr>
+        <w:t xml:space="preserve"> con modify </w:t>
+      </w:r>
+      <w:r>
+        <w:rPr>
+          <w:rFonts w:ascii="Helvetica" w:hAnsi="Helvetica" w:cs="Helvetica"/>
+          <w:color w:val="000000"/>
+          <w:sz w:val="19"/>
+          <w:szCs w:val="19"/>
+          <w:lang w:val="en-US"/>
+          <w14:ligatures w14:val="standardContextual"/>
+        </w:rPr>
+        <w:t>“</w:t>
+      </w:r>
+      <w:proofErr w:type="spellStart"/>
+      <w:r>
+        <w:rPr>
+          <w:rFonts w:ascii="Helvetica" w:hAnsi="Helvetica" w:cs="Helvetica"/>
+          <w:color w:val="000000"/>
+          <w:sz w:val="19"/>
+          <w:szCs w:val="19"/>
+          <w:lang w:val="en-US"/>
+          <w14:ligatures w14:val="standardContextual"/>
+        </w:rPr>
+        <w:t>connection_name</w:t>
+      </w:r>
+      <w:proofErr w:type="spellEnd"/>
+      <w:r>
+        <w:rPr>
+          <w:rFonts w:ascii="Helvetica" w:hAnsi="Helvetica" w:cs="Helvetica"/>
+          <w:color w:val="000000"/>
+          <w:sz w:val="19"/>
+          <w:szCs w:val="19"/>
+          <w:lang w:val="en-US"/>
+          <w14:ligatures w14:val="standardContextual"/>
+        </w:rPr>
+        <w:t>”</w:t>
+      </w:r>
+      <w:r>
+        <w:rPr>
+          <w:rFonts w:ascii="Helvetica" w:hAnsi="Helvetica" w:cs="Helvetica"/>
+          <w:color w:val="000000"/>
+          <w:sz w:val="19"/>
+          <w:szCs w:val="19"/>
+          <w:lang w:val="en-US"/>
+          <w14:ligatures w14:val="standardContextual"/>
+        </w:rPr>
+        <w:t xml:space="preserve"> ipv4.addresses </w:t>
+      </w:r>
+      <w:r>
+        <w:rPr>
+          <w:rFonts w:ascii="Helvetica" w:hAnsi="Helvetica" w:cs="Helvetica"/>
+          <w:color w:val="000000"/>
+          <w:sz w:val="19"/>
+          <w:szCs w:val="19"/>
+          <w:lang w:val="en-US"/>
+          <w14:ligatures w14:val="standardContextual"/>
+        </w:rPr>
+        <w:t>“</w:t>
+      </w:r>
+      <w:proofErr w:type="spellStart"/>
+      <w:r>
+        <w:rPr>
+          <w:rFonts w:ascii="Helvetica" w:hAnsi="Helvetica" w:cs="Helvetica"/>
+          <w:color w:val="000000"/>
+          <w:sz w:val="19"/>
+          <w:szCs w:val="19"/>
+          <w:lang w:val="en-US"/>
+          <w14:ligatures w14:val="standardContextual"/>
+        </w:rPr>
+        <w:t>ip_address</w:t>
+      </w:r>
+      <w:proofErr w:type="spellEnd"/>
+      <w:r>
+        <w:rPr>
+          <w:rFonts w:ascii="Helvetica" w:hAnsi="Helvetica" w:cs="Helvetica"/>
+          <w:color w:val="000000"/>
+          <w:sz w:val="19"/>
+          <w:szCs w:val="19"/>
+          <w:lang w:val="en-US"/>
+          <w14:ligatures w14:val="standardContextual"/>
+        </w:rPr>
+        <w:t>/prefix</w:t>
+      </w:r>
+      <w:r>
+        <w:rPr>
+          <w:rFonts w:ascii="Helvetica" w:hAnsi="Helvetica" w:cs="Helvetica"/>
+          <w:color w:val="000000"/>
+          <w:sz w:val="19"/>
+          <w:szCs w:val="19"/>
+          <w:lang w:val="en-US"/>
+          <w14:ligatures w14:val="standardContextual"/>
+        </w:rPr>
+        <w:t>”</w:t>
+      </w:r>
+    </w:p>
+    <w:p>
+      <w:pPr>
+        <w:tabs>
+          <w:tab w:val="left" w:pos="560"/>
+          <w:tab w:val="left" w:pos="1120"/>
+          <w:tab w:val="left" w:pos="1680"/>
+          <w:tab w:val="left" w:pos="2240"/>
+          <w:tab w:val="left" w:pos="2800"/>
+          <w:tab w:val="left" w:pos="3360"/>
+          <w:tab w:val="left" w:pos="3920"/>
+          <w:tab w:val="left" w:pos="4480"/>
+          <w:tab w:val="left" w:pos="5040"/>
+          <w:tab w:val="left" w:pos="5600"/>
+          <w:tab w:val="left" w:pos="6160"/>
+          <w:tab w:val="left" w:pos="6720"/>
+        </w:tabs>
+        <w:autoSpaceDE w:val="0"/>
+        <w:autoSpaceDN w:val="0"/>
+        <w:adjustRightInd w:val="0"/>
+        <w:rPr>
+          <w:rFonts w:ascii="Helvetica" w:hAnsi="Helvetica" w:cs="Helvetica"/>
+          <w:color w:val="000000"/>
+          <w:sz w:val="19"/>
+          <w:szCs w:val="19"/>
+          <w:lang w:val="en-US"/>
+          <w14:ligatures w14:val="standardContextual"/>
+        </w:rPr>
+      </w:pPr>
+      <w:r>
+        <w:rPr>
+          <w:rFonts w:ascii="Helvetica" w:hAnsi="Helvetica" w:cs="Helvetica"/>
+          <w:color w:val="000000"/>
+          <w:sz w:val="19"/>
+          <w:szCs w:val="19"/>
+          <w:lang w:val="en-US"/>
+          <w14:ligatures w14:val="standardContextual"/>
+        </w:rPr>
+        <w:tab/>
+      </w:r>
+      <w:proofErr w:type="spellStart"/>
+      <w:r>
+        <w:rPr>
+          <w:rFonts w:ascii="Helvetica" w:hAnsi="Helvetica" w:cs="Helvetica"/>
+          <w:color w:val="000000"/>
+          <w:sz w:val="19"/>
+          <w:szCs w:val="19"/>
+          <w:lang w:val="en-US"/>
+          <w14:ligatures w14:val="standardContextual"/>
+        </w:rPr>
+        <w:t>sudo</w:t>
+      </w:r>
+      <w:proofErr w:type="spellEnd"/>
+      <w:r>
+        <w:rPr>
+          <w:rFonts w:ascii="Helvetica" w:hAnsi="Helvetica" w:cs="Helvetica"/>
+          <w:color w:val="000000"/>
+          <w:sz w:val="19"/>
+          <w:szCs w:val="19"/>
+          <w:lang w:val="en-US"/>
+          <w14:ligatures w14:val="standardContextual"/>
+        </w:rPr>
+        <w:t xml:space="preserve"> </w:t>
+      </w:r>
+      <w:proofErr w:type="spellStart"/>
+      <w:r>
+        <w:rPr>
+          <w:rFonts w:ascii="Helvetica" w:hAnsi="Helvetica" w:cs="Helvetica"/>
+          <w:color w:val="000000"/>
+          <w:sz w:val="19"/>
+          <w:szCs w:val="19"/>
+          <w:lang w:val="en-US"/>
+          <w14:ligatures w14:val="standardContextual"/>
+        </w:rPr>
+        <w:t>nmcli</w:t>
+      </w:r>
+      <w:proofErr w:type="spellEnd"/>
+      <w:r>
+        <w:rPr>
+          <w:rFonts w:ascii="Helvetica" w:hAnsi="Helvetica" w:cs="Helvetica"/>
+          <w:color w:val="000000"/>
+          <w:sz w:val="19"/>
+          <w:szCs w:val="19"/>
+          <w:lang w:val="en-US"/>
+          <w14:ligatures w14:val="standardContextual"/>
+        </w:rPr>
+        <w:t xml:space="preserve"> con modify </w:t>
+      </w:r>
+      <w:r>
+        <w:rPr>
+          <w:rFonts w:ascii="Helvetica" w:hAnsi="Helvetica" w:cs="Helvetica"/>
+          <w:color w:val="000000"/>
+          <w:sz w:val="19"/>
+          <w:szCs w:val="19"/>
+          <w:lang w:val="en-US"/>
+          <w14:ligatures w14:val="standardContextual"/>
+        </w:rPr>
+        <w:t>“</w:t>
+      </w:r>
+      <w:proofErr w:type="spellStart"/>
+      <w:r>
+        <w:rPr>
+          <w:rFonts w:ascii="Helvetica" w:hAnsi="Helvetica" w:cs="Helvetica"/>
+          <w:color w:val="000000"/>
+          <w:sz w:val="19"/>
+          <w:szCs w:val="19"/>
+          <w:lang w:val="en-US"/>
+          <w14:ligatures w14:val="standardContextual"/>
+        </w:rPr>
+        <w:t>connection_name</w:t>
+      </w:r>
+      <w:proofErr w:type="spellEnd"/>
+      <w:r>
+        <w:rPr>
+          <w:rFonts w:ascii="Helvetica" w:hAnsi="Helvetica" w:cs="Helvetica"/>
+          <w:color w:val="000000"/>
+          <w:sz w:val="19"/>
+          <w:szCs w:val="19"/>
+          <w:lang w:val="en-GB"/>
+          <w14:ligatures w14:val="standardContextual"/>
+        </w:rPr>
+        <w:t>”</w:t>
+      </w:r>
+      <w:r>
+        <w:rPr>
+          <w:rFonts w:ascii="Helvetica" w:hAnsi="Helvetica" w:cs="Helvetica"/>
+          <w:color w:val="000000"/>
+          <w:sz w:val="19"/>
+          <w:szCs w:val="19"/>
+          <w:lang w:val="en-US"/>
+          <w14:ligatures w14:val="standardContextual"/>
+        </w:rPr>
+        <w:t xml:space="preserve"> ipv4.gateway </w:t>
+      </w:r>
+      <w:r>
+        <w:rPr>
+          <w:rFonts w:ascii="Helvetica" w:hAnsi="Helvetica" w:cs="Helvetica"/>
+          <w:color w:val="000000"/>
+          <w:sz w:val="19"/>
+          <w:szCs w:val="19"/>
+          <w:lang w:val="en-US"/>
+          <w14:ligatures w14:val="standardContextual"/>
+        </w:rPr>
+        <w:t>“</w:t>
+      </w:r>
+      <w:proofErr w:type="spellStart"/>
+      <w:r>
+        <w:rPr>
+          <w:rFonts w:ascii="Helvetica" w:hAnsi="Helvetica" w:cs="Helvetica"/>
+          <w:color w:val="000000"/>
+          <w:sz w:val="19"/>
+          <w:szCs w:val="19"/>
+          <w:lang w:val="en-US"/>
+          <w14:ligatures w14:val="standardContextual"/>
+        </w:rPr>
+        <w:t>gateway_ip</w:t>
+      </w:r>
+      <w:proofErr w:type="spellEnd"/>
+      <w:r>
+        <w:rPr>
+          <w:rFonts w:ascii="Helvetica" w:hAnsi="Helvetica" w:cs="Helvetica"/>
+          <w:color w:val="000000"/>
+          <w:sz w:val="19"/>
+          <w:szCs w:val="19"/>
+          <w:lang w:val="en-US"/>
+          <w14:ligatures w14:val="standardContextual"/>
+        </w:rPr>
+        <w:t>”</w:t>
+      </w:r>
+    </w:p>
+    <w:p>
+      <w:pPr>
+        <w:tabs>
+          <w:tab w:val="left" w:pos="560"/>
+          <w:tab w:val="left" w:pos="1120"/>
+          <w:tab w:val="left" w:pos="1680"/>
+          <w:tab w:val="left" w:pos="2240"/>
+          <w:tab w:val="left" w:pos="2800"/>
+          <w:tab w:val="left" w:pos="3360"/>
+          <w:tab w:val="left" w:pos="3920"/>
+          <w:tab w:val="left" w:pos="4480"/>
+          <w:tab w:val="left" w:pos="5040"/>
+          <w:tab w:val="left" w:pos="5600"/>
+          <w:tab w:val="left" w:pos="6160"/>
+          <w:tab w:val="left" w:pos="6720"/>
+        </w:tabs>
+        <w:autoSpaceDE w:val="0"/>
+        <w:autoSpaceDN w:val="0"/>
+        <w:adjustRightInd w:val="0"/>
+        <w:rPr>
+          <w:rFonts w:ascii="Helvetica" w:hAnsi="Helvetica" w:cs="Helvetica"/>
+          <w:color w:val="000000"/>
+          <w:sz w:val="19"/>
+          <w:szCs w:val="19"/>
+          <w:lang w:val="en-US"/>
+          <w14:ligatures w14:val="standardContextual"/>
+        </w:rPr>
+      </w:pPr>
+      <w:r>
+        <w:rPr>
+          <w:rFonts w:ascii="Helvetica" w:hAnsi="Helvetica" w:cs="Helvetica"/>
+          <w:color w:val="000000"/>
+          <w:sz w:val="19"/>
+          <w:szCs w:val="19"/>
+          <w:lang w:val="en-US"/>
+          <w14:ligatures w14:val="standardContextual"/>
+        </w:rPr>
+        <w:tab/>
+      </w:r>
+      <w:proofErr w:type="spellStart"/>
+      <w:r>
+        <w:rPr>
+          <w:rFonts w:ascii="Helvetica" w:hAnsi="Helvetica" w:cs="Helvetica"/>
+          <w:color w:val="000000"/>
+          <w:sz w:val="19"/>
+          <w:szCs w:val="19"/>
+          <w:lang w:val="en-US"/>
+          <w14:ligatures w14:val="standardContextual"/>
+        </w:rPr>
+        <w:t>sudo</w:t>
+      </w:r>
+      <w:proofErr w:type="spellEnd"/>
+      <w:r>
+        <w:rPr>
+          <w:rFonts w:ascii="Helvetica" w:hAnsi="Helvetica" w:cs="Helvetica"/>
+          <w:color w:val="000000"/>
+          <w:sz w:val="19"/>
+          <w:szCs w:val="19"/>
+          <w:lang w:val="en-US"/>
+          <w14:ligatures w14:val="standardContextual"/>
+        </w:rPr>
+        <w:t xml:space="preserve"> </w:t>
+      </w:r>
+      <w:proofErr w:type="spellStart"/>
+      <w:r>
+        <w:rPr>
+          <w:rFonts w:ascii="Helvetica" w:hAnsi="Helvetica" w:cs="Helvetica"/>
+          <w:color w:val="000000"/>
+          <w:sz w:val="19"/>
+          <w:szCs w:val="19"/>
+          <w:lang w:val="en-US"/>
+          <w14:ligatures w14:val="standardContextual"/>
+        </w:rPr>
+        <w:t>nmcli</w:t>
+      </w:r>
+      <w:proofErr w:type="spellEnd"/>
+      <w:r>
+        <w:rPr>
+          <w:rFonts w:ascii="Helvetica" w:hAnsi="Helvetica" w:cs="Helvetica"/>
+          <w:color w:val="000000"/>
+          <w:sz w:val="19"/>
+          <w:szCs w:val="19"/>
+          <w:lang w:val="en-US"/>
+          <w14:ligatures w14:val="standardContextual"/>
+        </w:rPr>
+        <w:t xml:space="preserve"> con modify </w:t>
+      </w:r>
+      <w:r>
+        <w:rPr>
+          <w:rFonts w:ascii="Helvetica" w:hAnsi="Helvetica" w:cs="Helvetica"/>
+          <w:color w:val="000000"/>
+          <w:sz w:val="19"/>
+          <w:szCs w:val="19"/>
+          <w:lang w:val="en-US"/>
+          <w14:ligatures w14:val="standardContextual"/>
+        </w:rPr>
+        <w:t>“</w:t>
+      </w:r>
+      <w:proofErr w:type="spellStart"/>
+      <w:r>
+        <w:rPr>
+          <w:rFonts w:ascii="Helvetica" w:hAnsi="Helvetica" w:cs="Helvetica"/>
+          <w:color w:val="000000"/>
+          <w:sz w:val="19"/>
+          <w:szCs w:val="19"/>
+          <w:lang w:val="en-US"/>
+          <w14:ligatures w14:val="standardContextual"/>
+        </w:rPr>
+        <w:t>connection_name</w:t>
+      </w:r>
+      <w:proofErr w:type="spellEnd"/>
+      <w:r>
+        <w:rPr>
+          <w:rFonts w:ascii="Helvetica" w:hAnsi="Helvetica" w:cs="Helvetica"/>
+          <w:color w:val="000000"/>
+          <w:sz w:val="19"/>
+          <w:szCs w:val="19"/>
+          <w:lang w:val="en-US"/>
+          <w14:ligatures w14:val="standardContextual"/>
+        </w:rPr>
+        <w:t>”</w:t>
+      </w:r>
+      <w:r>
+        <w:rPr>
+          <w:rFonts w:ascii="Helvetica" w:hAnsi="Helvetica" w:cs="Helvetica"/>
+          <w:color w:val="000000"/>
+          <w:sz w:val="19"/>
+          <w:szCs w:val="19"/>
+          <w:lang w:val="en-US"/>
+          <w14:ligatures w14:val="standardContextual"/>
+        </w:rPr>
+        <w:t xml:space="preserve"> ipv4.method manual</w:t>
+      </w:r>
+    </w:p>
+    <w:p>
+      <w:pPr>
+        <w:tabs>
+          <w:tab w:val="left" w:pos="560"/>
+          <w:tab w:val="left" w:pos="1120"/>
+          <w:tab w:val="left" w:pos="1680"/>
+          <w:tab w:val="left" w:pos="2240"/>
+          <w:tab w:val="left" w:pos="2800"/>
+          <w:tab w:val="left" w:pos="3360"/>
+          <w:tab w:val="left" w:pos="3920"/>
+          <w:tab w:val="left" w:pos="4480"/>
+          <w:tab w:val="left" w:pos="5040"/>
+          <w:tab w:val="left" w:pos="5600"/>
+          <w:tab w:val="left" w:pos="6160"/>
+          <w:tab w:val="left" w:pos="6720"/>
+        </w:tabs>
+        <w:autoSpaceDE w:val="0"/>
+        <w:autoSpaceDN w:val="0"/>
+        <w:adjustRightInd w:val="0"/>
+        <w:rPr>
+          <w:rFonts w:ascii="Helvetica" w:hAnsi="Helvetica" w:cs="Helvetica"/>
+          <w:color w:val="000000"/>
+          <w:sz w:val="19"/>
+          <w:szCs w:val="19"/>
+          <w14:ligatures w14:val="standardContextual"/>
+        </w:rPr>
+      </w:pPr>
+      <w:r>
+        <w:rPr>
+          <w:rFonts w:ascii="Helvetica" w:hAnsi="Helvetica" w:cs="Helvetica"/>
+          <w:color w:val="000000"/>
+          <w:sz w:val="19"/>
+          <w:szCs w:val="19"/>
+          <w14:ligatures w14:val="standardContextual"/>
+        </w:rPr>
+        <w:t xml:space="preserve">активируем соединение </w:t>
+      </w:r>
+    </w:p>
+    <w:p>
+      <w:pPr>
+        <w:tabs>
+          <w:tab w:val="left" w:pos="560"/>
+          <w:tab w:val="left" w:pos="1120"/>
+          <w:tab w:val="left" w:pos="1680"/>
+          <w:tab w:val="left" w:pos="2240"/>
+          <w:tab w:val="left" w:pos="2800"/>
+          <w:tab w:val="left" w:pos="3360"/>
+          <w:tab w:val="left" w:pos="3920"/>
+          <w:tab w:val="left" w:pos="4480"/>
+          <w:tab w:val="left" w:pos="5040"/>
+          <w:tab w:val="left" w:pos="5600"/>
+          <w:tab w:val="left" w:pos="6160"/>
+          <w:tab w:val="left" w:pos="6720"/>
+        </w:tabs>
+        <w:autoSpaceDE w:val="0"/>
+        <w:autoSpaceDN w:val="0"/>
+        <w:adjustRightInd w:val="0"/>
+        <w:rPr>
+          <w:rFonts w:ascii="Helvetica" w:hAnsi="Helvetica" w:cs="Helvetica"/>
+          <w:color w:val="000000"/>
+          <w:sz w:val="19"/>
+          <w:szCs w:val="19"/>
+          <w:lang w:val="en-GB"/>
+          <w14:ligatures w14:val="standardContextual"/>
+        </w:rPr>
+      </w:pPr>
+      <w:r>
+        <w:rPr>
+          <w:rFonts w:ascii="Helvetica" w:hAnsi="Helvetica" w:cs="Helvetica"/>
+          <w:color w:val="000000"/>
+          <w:sz w:val="19"/>
+          <w:szCs w:val="19"/>
+          <w14:ligatures w14:val="standardContextual"/>
+        </w:rPr>
+        <w:tab/>
+      </w:r>
+      <w:proofErr w:type="spellStart"/>
+      <w:r>
+        <w:rPr>
+          <w:rFonts w:ascii="Helvetica" w:hAnsi="Helvetica" w:cs="Helvetica"/>
+          <w:color w:val="000000"/>
+          <w:sz w:val="19"/>
+          <w:szCs w:val="19"/>
+          <w:lang w:val="en-US"/>
+          <w14:ligatures w14:val="standardContextual"/>
+        </w:rPr>
+        <w:t>sudo</w:t>
+      </w:r>
+      <w:proofErr w:type="spellEnd"/>
+      <w:r>
+        <w:rPr>
+          <w:rFonts w:ascii="Helvetica" w:hAnsi="Helvetica" w:cs="Helvetica"/>
+          <w:color w:val="000000"/>
+          <w:sz w:val="19"/>
+          <w:szCs w:val="19"/>
+          <w:lang w:val="en-US"/>
+          <w14:ligatures w14:val="standardContextual"/>
+        </w:rPr>
+        <w:t xml:space="preserve"> </w:t>
+      </w:r>
+      <w:proofErr w:type="spellStart"/>
+      <w:r>
+        <w:rPr>
+          <w:rFonts w:ascii="Helvetica" w:hAnsi="Helvetica" w:cs="Helvetica"/>
+          <w:color w:val="000000"/>
+          <w:sz w:val="19"/>
+          <w:szCs w:val="19"/>
+          <w:lang w:val="en-US"/>
+          <w14:ligatures w14:val="standardContextual"/>
+        </w:rPr>
+        <w:t>nmcli</w:t>
+      </w:r>
+      <w:proofErr w:type="spellEnd"/>
+      <w:r>
+        <w:rPr>
+          <w:rFonts w:ascii="Helvetica" w:hAnsi="Helvetica" w:cs="Helvetica"/>
+          <w:color w:val="000000"/>
+          <w:sz w:val="19"/>
+          <w:szCs w:val="19"/>
+          <w:lang w:val="en-US"/>
+          <w14:ligatures w14:val="standardContextual"/>
+        </w:rPr>
+        <w:t xml:space="preserve"> con up </w:t>
+      </w:r>
+      <w:r>
+        <w:rPr>
+          <w:rFonts w:ascii="Helvetica" w:hAnsi="Helvetica" w:cs="Helvetica"/>
+          <w:color w:val="000000"/>
+          <w:sz w:val="19"/>
+          <w:szCs w:val="19"/>
+          <w:lang w:val="en-GB"/>
+          <w14:ligatures w14:val="standardContextual"/>
+        </w:rPr>
+        <w:t>“</w:t>
+      </w:r>
+      <w:proofErr w:type="spellStart"/>
+      <w:r>
+        <w:rPr>
+          <w:rFonts w:ascii="Helvetica" w:hAnsi="Helvetica" w:cs="Helvetica"/>
+          <w:color w:val="000000"/>
+          <w:sz w:val="19"/>
+          <w:szCs w:val="19"/>
+          <w:lang w:val="en-US"/>
+          <w14:ligatures w14:val="standardContextual"/>
+        </w:rPr>
+        <w:t>connection_name</w:t>
+      </w:r>
+      <w:proofErr w:type="spellEnd"/>
+      <w:r>
+        <w:rPr>
+          <w:rFonts w:ascii="Helvetica" w:hAnsi="Helvetica" w:cs="Helvetica"/>
+          <w:color w:val="000000"/>
+          <w:sz w:val="19"/>
+          <w:szCs w:val="19"/>
+          <w:lang w:val="en-GB"/>
+          <w14:ligatures w14:val="standardContextual"/>
+        </w:rPr>
+        <w:t>”</w:t>
+      </w:r>
+    </w:p>
+    <w:p>
+      <w:pPr>
+        <w:tabs>
+          <w:tab w:val="left" w:pos="560"/>
+          <w:tab w:val="left" w:pos="1120"/>
+          <w:tab w:val="left" w:pos="1680"/>
+          <w:tab w:val="left" w:pos="2240"/>
+          <w:tab w:val="left" w:pos="2800"/>
+          <w:tab w:val="left" w:pos="3360"/>
+          <w:tab w:val="left" w:pos="3920"/>
+          <w:tab w:val="left" w:pos="4480"/>
+          <w:tab w:val="left" w:pos="5040"/>
+          <w:tab w:val="left" w:pos="5600"/>
+          <w:tab w:val="left" w:pos="6160"/>
+          <w:tab w:val="left" w:pos="6720"/>
+        </w:tabs>
+        <w:autoSpaceDE w:val="0"/>
+        <w:autoSpaceDN w:val="0"/>
+        <w:adjustRightInd w:val="0"/>
+        <w:rPr>
+          <w:rFonts w:ascii="Helvetica" w:hAnsi="Helvetica" w:cs="Helvetica"/>
+          <w:color w:val="000000"/>
+          <w:sz w:val="19"/>
+          <w:szCs w:val="19"/>
+          <w:lang w:val="en-US"/>
+          <w14:ligatures w14:val="standardContextual"/>
+        </w:rPr>
+      </w:pPr>
     </w:p>
     <w:p>
       <w:pPr>
@@ -4341,7 +5275,27 @@
           <w:szCs w:val="19"/>
           <w14:ligatures w14:val="standardContextual"/>
         </w:rPr>
-        <w:t xml:space="preserve"> протокол LACP для агрегации каналов.</w:t>
+        <w:t xml:space="preserve"> протокол LACP для агрегации каналов</w:t>
+      </w:r>
+      <w:r>
+        <w:rPr>
+          <w:rFonts w:ascii="Helvetica" w:hAnsi="Helvetica" w:cs="Helvetica"/>
+          <w:color w:val="000000"/>
+          <w:sz w:val="19"/>
+          <w:szCs w:val="19"/>
+          <w14:ligatures w14:val="standardContextual"/>
+        </w:rPr>
+        <w:t xml:space="preserve">, </w:t>
+      </w:r>
+      <w:r>
+        <w:rPr>
+          <w:rFonts w:ascii="Helvetica" w:hAnsi="Helvetica" w:cs="Helvetica"/>
+          <w:color w:val="000000"/>
+          <w:sz w:val="19"/>
+          <w:szCs w:val="19"/>
+          <w14:ligatures w14:val="standardContextual"/>
+        </w:rPr>
+        <w:t>задействуются оба интерфейса по очереди</w:t>
       </w:r>
     </w:p>
     <w:p>
@@ -5123,6 +6077,7 @@
           <w:szCs w:val="19"/>
           <w14:ligatures w14:val="standardContextual"/>
         </w:rPr>
+        <w:lastRenderedPageBreak/>
         <w:tab/>
       </w:r>
       <w:r>
@@ -5356,6 +6311,11 @@
     </w:p>
     <w:p>
       <w:pPr>
+        <w:pStyle w:val="a7"/>
+        <w:numPr>
+          <w:ilvl w:val="0"/>
+          <w:numId w:val="4"/>
+        </w:numPr>
         <w:tabs>
           <w:tab w:val="left" w:pos="560"/>
           <w:tab w:val="left" w:pos="1120"/>
@@ -5389,21 +6349,16 @@
           <w:szCs w:val="19"/>
           <w14:ligatures w14:val="standardContextual"/>
         </w:rPr>
-        <w:tab/>
-      </w:r>
-      <w:r>
-        <w:rPr>
-          <w:rFonts w:ascii="Helvetica" w:hAnsi="Helvetica" w:cs="Helvetica"/>
-          <w:color w:val="000000"/>
-          <w:sz w:val="19"/>
-          <w:szCs w:val="19"/>
-          <w14:ligatures w14:val="standardContextual"/>
-        </w:rPr>
-        <w:t>Практический смысл в возможности назначения нескольких IP адресов на один интерфейс заключается в следующем:</w:t>
-      </w:r>
-    </w:p>
-    <w:p>
-      <w:pPr>
+        <w:t>Позволяет одному серверу обслуживать несколько виртуальных хостов с разными IP-адресами.</w:t>
+      </w:r>
+    </w:p>
+    <w:p>
+      <w:pPr>
+        <w:pStyle w:val="a7"/>
+        <w:numPr>
+          <w:ilvl w:val="0"/>
+          <w:numId w:val="4"/>
+        </w:numPr>
         <w:tabs>
           <w:tab w:val="left" w:pos="560"/>
           <w:tab w:val="left" w:pos="1120"/>
@@ -5429,9 +6384,24 @@
           <w14:ligatures w14:val="standardContextual"/>
         </w:rPr>
       </w:pPr>
-    </w:p>
-    <w:p>
-      <w:pPr>
+      <w:r>
+        <w:rPr>
+          <w:rFonts w:ascii="Helvetica" w:hAnsi="Helvetica" w:cs="Helvetica"/>
+          <w:color w:val="000000"/>
+          <w:sz w:val="19"/>
+          <w:szCs w:val="19"/>
+          <w14:ligatures w14:val="standardContextual"/>
+        </w:rPr>
+        <w:t>Позволяет использовать несколько IP-адресов для обеспечения отказоустойчивости и балансировки нагрузки.</w:t>
+      </w:r>
+    </w:p>
+    <w:p>
+      <w:pPr>
+        <w:pStyle w:val="a7"/>
+        <w:numPr>
+          <w:ilvl w:val="0"/>
+          <w:numId w:val="4"/>
+        </w:numPr>
         <w:tabs>
           <w:tab w:val="left" w:pos="560"/>
           <w:tab w:val="left" w:pos="1120"/>
@@ -5449,50 +6419,32 @@
         <w:autoSpaceDE w:val="0"/>
         <w:autoSpaceDN w:val="0"/>
         <w:adjustRightInd w:val="0"/>
-        <w:ind w:left="560"/>
-        <w:rPr>
-          <w:rFonts w:ascii="Helvetica" w:hAnsi="Helvetica" w:cs="Helvetica"/>
-          <w:color w:val="000000"/>
-          <w:sz w:val="19"/>
-          <w:szCs w:val="19"/>
-          <w14:ligatures w14:val="standardContextual"/>
-        </w:rPr>
-      </w:pPr>
-      <w:r>
-        <w:rPr>
-          <w:rFonts w:ascii="Helvetica" w:hAnsi="Helvetica" w:cs="Helvetica"/>
-          <w:color w:val="000000"/>
-          <w:sz w:val="19"/>
-          <w:szCs w:val="19"/>
-          <w14:ligatures w14:val="standardContextual"/>
-        </w:rPr>
-        <w:t>Виртуальные хосты</w:t>
-      </w:r>
-      <w:proofErr w:type="gramStart"/>
-      <w:r>
-        <w:rPr>
-          <w:rFonts w:ascii="Helvetica" w:hAnsi="Helvetica" w:cs="Helvetica"/>
-          <w:color w:val="000000"/>
-          <w:sz w:val="19"/>
-          <w:szCs w:val="19"/>
-          <w14:ligatures w14:val="standardContextual"/>
-        </w:rPr>
-        <w:t>: Позволяет</w:t>
-      </w:r>
-      <w:proofErr w:type="gramEnd"/>
-      <w:r>
-        <w:rPr>
-          <w:rFonts w:ascii="Helvetica" w:hAnsi="Helvetica" w:cs="Helvetica"/>
-          <w:color w:val="000000"/>
-          <w:sz w:val="19"/>
-          <w:szCs w:val="19"/>
-          <w14:ligatures w14:val="standardContextual"/>
-        </w:rPr>
-        <w:t xml:space="preserve"> одному серверу обслуживать несколько виртуальных хостов с разными IP-адресами.</w:t>
-      </w:r>
-    </w:p>
-    <w:p>
-      <w:pPr>
+        <w:rPr>
+          <w:rFonts w:ascii="Helvetica" w:hAnsi="Helvetica" w:cs="Helvetica"/>
+          <w:color w:val="000000"/>
+          <w:sz w:val="19"/>
+          <w:szCs w:val="19"/>
+          <w14:ligatures w14:val="standardContextual"/>
+        </w:rPr>
+      </w:pPr>
+      <w:r>
+        <w:rPr>
+          <w:rFonts w:ascii="Helvetica" w:hAnsi="Helvetica" w:cs="Helvetica"/>
+          <w:color w:val="000000"/>
+          <w:sz w:val="19"/>
+          <w:szCs w:val="19"/>
+          <w14:ligatures w14:val="standardContextual"/>
+        </w:rPr>
+        <w:t>Позволяет одному интерфейсу работать в нескольких сетях или подсетях одновременно.</w:t>
+      </w:r>
+    </w:p>
+    <w:p>
+      <w:pPr>
+        <w:pStyle w:val="a7"/>
+        <w:numPr>
+          <w:ilvl w:val="0"/>
+          <w:numId w:val="4"/>
+        </w:numPr>
         <w:tabs>
           <w:tab w:val="left" w:pos="560"/>
           <w:tab w:val="left" w:pos="1120"/>
@@ -5510,47 +6462,23 @@
         <w:autoSpaceDE w:val="0"/>
         <w:autoSpaceDN w:val="0"/>
         <w:adjustRightInd w:val="0"/>
-        <w:ind w:left="560"/>
-        <w:rPr>
-          <w:rFonts w:ascii="Helvetica" w:hAnsi="Helvetica" w:cs="Helvetica"/>
-          <w:color w:val="000000"/>
-          <w:sz w:val="19"/>
-          <w:szCs w:val="19"/>
-          <w14:ligatures w14:val="standardContextual"/>
-        </w:rPr>
-      </w:pPr>
-      <w:r>
-        <w:rPr>
-          <w:rFonts w:ascii="Helvetica" w:hAnsi="Helvetica" w:cs="Helvetica"/>
-          <w:color w:val="000000"/>
-          <w:sz w:val="19"/>
-          <w:szCs w:val="19"/>
-          <w14:ligatures w14:val="standardContextual"/>
-        </w:rPr>
-        <w:lastRenderedPageBreak/>
-        <w:t>Отказоустойчивость</w:t>
-      </w:r>
-      <w:proofErr w:type="gramStart"/>
-      <w:r>
-        <w:rPr>
-          <w:rFonts w:ascii="Helvetica" w:hAnsi="Helvetica" w:cs="Helvetica"/>
-          <w:color w:val="000000"/>
-          <w:sz w:val="19"/>
-          <w:szCs w:val="19"/>
-          <w14:ligatures w14:val="standardContextual"/>
-        </w:rPr>
-        <w:t>: Позволяет</w:t>
-      </w:r>
-      <w:proofErr w:type="gramEnd"/>
-      <w:r>
-        <w:rPr>
-          <w:rFonts w:ascii="Helvetica" w:hAnsi="Helvetica" w:cs="Helvetica"/>
-          <w:color w:val="000000"/>
-          <w:sz w:val="19"/>
-          <w:szCs w:val="19"/>
-          <w14:ligatures w14:val="standardContextual"/>
-        </w:rPr>
-        <w:t xml:space="preserve"> использовать несколько IP-адресов для обеспечения отказоустойчивости и балансировки нагрузки.</w:t>
+        <w:rPr>
+          <w:rFonts w:ascii="Helvetica" w:hAnsi="Helvetica" w:cs="Helvetica"/>
+          <w:color w:val="000000"/>
+          <w:sz w:val="19"/>
+          <w:szCs w:val="19"/>
+          <w14:ligatures w14:val="standardContextual"/>
+        </w:rPr>
+      </w:pPr>
+      <w:r>
+        <w:rPr>
+          <w:rFonts w:ascii="Helvetica" w:hAnsi="Helvetica" w:cs="Helvetica"/>
+          <w:color w:val="000000"/>
+          <w:sz w:val="19"/>
+          <w:szCs w:val="19"/>
+          <w14:ligatures w14:val="standardContextual"/>
+        </w:rPr>
+        <w:t>Позволяет использовать разные IP-адреса для разных сервисов или приложений, что может улучшить безопасность.</w:t>
       </w:r>
     </w:p>
     <w:p>
@@ -5572,128 +6500,6 @@
         <w:autoSpaceDE w:val="0"/>
         <w:autoSpaceDN w:val="0"/>
         <w:adjustRightInd w:val="0"/>
-        <w:ind w:left="560"/>
-        <w:rPr>
-          <w:rFonts w:ascii="Helvetica" w:hAnsi="Helvetica" w:cs="Helvetica"/>
-          <w:color w:val="000000"/>
-          <w:sz w:val="19"/>
-          <w:szCs w:val="19"/>
-          <w14:ligatures w14:val="standardContextual"/>
-        </w:rPr>
-      </w:pPr>
-      <w:r>
-        <w:rPr>
-          <w:rFonts w:ascii="Helvetica" w:hAnsi="Helvetica" w:cs="Helvetica"/>
-          <w:color w:val="000000"/>
-          <w:sz w:val="19"/>
-          <w:szCs w:val="19"/>
-          <w14:ligatures w14:val="standardContextual"/>
-        </w:rPr>
-        <w:t>Сегментация сети</w:t>
-      </w:r>
-      <w:proofErr w:type="gramStart"/>
-      <w:r>
-        <w:rPr>
-          <w:rFonts w:ascii="Helvetica" w:hAnsi="Helvetica" w:cs="Helvetica"/>
-          <w:color w:val="000000"/>
-          <w:sz w:val="19"/>
-          <w:szCs w:val="19"/>
-          <w14:ligatures w14:val="standardContextual"/>
-        </w:rPr>
-        <w:t>: Позволяет</w:t>
-      </w:r>
-      <w:proofErr w:type="gramEnd"/>
-      <w:r>
-        <w:rPr>
-          <w:rFonts w:ascii="Helvetica" w:hAnsi="Helvetica" w:cs="Helvetica"/>
-          <w:color w:val="000000"/>
-          <w:sz w:val="19"/>
-          <w:szCs w:val="19"/>
-          <w14:ligatures w14:val="standardContextual"/>
-        </w:rPr>
-        <w:t xml:space="preserve"> одному интерфейсу работать в нескольких сетях или подсетях одновременно.</w:t>
-      </w:r>
-    </w:p>
-    <w:p>
-      <w:pPr>
-        <w:tabs>
-          <w:tab w:val="left" w:pos="560"/>
-          <w:tab w:val="left" w:pos="1120"/>
-          <w:tab w:val="left" w:pos="1680"/>
-          <w:tab w:val="left" w:pos="2240"/>
-          <w:tab w:val="left" w:pos="2800"/>
-          <w:tab w:val="left" w:pos="3360"/>
-          <w:tab w:val="left" w:pos="3920"/>
-          <w:tab w:val="left" w:pos="4480"/>
-          <w:tab w:val="left" w:pos="5040"/>
-          <w:tab w:val="left" w:pos="5600"/>
-          <w:tab w:val="left" w:pos="6160"/>
-          <w:tab w:val="left" w:pos="6720"/>
-        </w:tabs>
-        <w:autoSpaceDE w:val="0"/>
-        <w:autoSpaceDN w:val="0"/>
-        <w:adjustRightInd w:val="0"/>
-        <w:ind w:left="560"/>
-        <w:rPr>
-          <w:rFonts w:ascii="Helvetica" w:hAnsi="Helvetica" w:cs="Helvetica"/>
-          <w:color w:val="000000"/>
-          <w:sz w:val="19"/>
-          <w:szCs w:val="19"/>
-          <w14:ligatures w14:val="standardContextual"/>
-        </w:rPr>
-      </w:pPr>
-      <w:r>
-        <w:rPr>
-          <w:rFonts w:ascii="Helvetica" w:hAnsi="Helvetica" w:cs="Helvetica"/>
-          <w:color w:val="000000"/>
-          <w:sz w:val="19"/>
-          <w:szCs w:val="19"/>
-          <w14:ligatures w14:val="standardContextual"/>
-        </w:rPr>
-        <w:t>Безопасность</w:t>
-      </w:r>
-      <w:proofErr w:type="gramStart"/>
-      <w:r>
-        <w:rPr>
-          <w:rFonts w:ascii="Helvetica" w:hAnsi="Helvetica" w:cs="Helvetica"/>
-          <w:color w:val="000000"/>
-          <w:sz w:val="19"/>
-          <w:szCs w:val="19"/>
-          <w14:ligatures w14:val="standardContextual"/>
-        </w:rPr>
-        <w:t>: Позволяет</w:t>
-      </w:r>
-      <w:proofErr w:type="gramEnd"/>
-      <w:r>
-        <w:rPr>
-          <w:rFonts w:ascii="Helvetica" w:hAnsi="Helvetica" w:cs="Helvetica"/>
-          <w:color w:val="000000"/>
-          <w:sz w:val="19"/>
-          <w:szCs w:val="19"/>
-          <w14:ligatures w14:val="standardContextual"/>
-        </w:rPr>
-        <w:t xml:space="preserve"> использовать разные IP-адреса для разных сервисов или приложений, что может улучшить безопасность.</w:t>
-      </w:r>
-    </w:p>
-    <w:p>
-      <w:pPr>
-        <w:tabs>
-          <w:tab w:val="left" w:pos="560"/>
-          <w:tab w:val="left" w:pos="1120"/>
-          <w:tab w:val="left" w:pos="1680"/>
-          <w:tab w:val="left" w:pos="2240"/>
-          <w:tab w:val="left" w:pos="2800"/>
-          <w:tab w:val="left" w:pos="3360"/>
-          <w:tab w:val="left" w:pos="3920"/>
-          <w:tab w:val="left" w:pos="4480"/>
-          <w:tab w:val="left" w:pos="5040"/>
-          <w:tab w:val="left" w:pos="5600"/>
-          <w:tab w:val="left" w:pos="6160"/>
-          <w:tab w:val="left" w:pos="6720"/>
-        </w:tabs>
-        <w:autoSpaceDE w:val="0"/>
-        <w:autoSpaceDN w:val="0"/>
-        <w:adjustRightInd w:val="0"/>
         <w:rPr>
           <w:rFonts w:ascii="Helvetica" w:hAnsi="Helvetica" w:cs="Helvetica"/>
           <w:color w:val="000000"/>
@@ -5756,214 +6562,115 @@
     </w:p>
     <w:p>
       <w:pPr>
-        <w:rPr>
-          <w:rFonts w:ascii="Helvetica" w:hAnsi="Helvetica" w:cs="Helvetica"/>
-          <w:color w:val="000000"/>
-          <w:sz w:val="19"/>
-          <w:szCs w:val="19"/>
-          <w14:ligatures w14:val="standardContextual"/>
-        </w:rPr>
-      </w:pPr>
-      <w:r>
-        <w:rPr>
-          <w:rFonts w:ascii="Helvetica" w:hAnsi="Helvetica" w:cs="Helvetica"/>
-          <w:color w:val="000000"/>
-          <w:sz w:val="19"/>
-          <w:szCs w:val="19"/>
-          <w14:ligatures w14:val="standardContextual"/>
-        </w:rPr>
-        <w:tab/>
-      </w:r>
-      <w:r>
-        <w:rPr>
-          <w:rFonts w:ascii="Helvetica" w:hAnsi="Helvetica" w:cs="Helvetica"/>
-          <w:color w:val="000000"/>
-          <w:sz w:val="19"/>
-          <w:szCs w:val="19"/>
-          <w14:ligatures w14:val="standardContextual"/>
-        </w:rPr>
-        <w:t>Практический смысл в возможности создания виртуальных интерфейсов заключается в следующем:</w:t>
-      </w:r>
-    </w:p>
-    <w:p>
-      <w:pPr>
-        <w:ind w:left="708"/>
-        <w:rPr>
-          <w:rFonts w:ascii="Helvetica" w:hAnsi="Helvetica" w:cs="Helvetica"/>
-          <w:color w:val="000000"/>
-          <w:sz w:val="19"/>
-          <w:szCs w:val="19"/>
-          <w14:ligatures w14:val="standardContextual"/>
-        </w:rPr>
-      </w:pPr>
-      <w:r>
-        <w:rPr>
-          <w:rFonts w:ascii="Helvetica" w:hAnsi="Helvetica" w:cs="Helvetica"/>
-          <w:color w:val="000000"/>
-          <w:sz w:val="19"/>
-          <w:szCs w:val="19"/>
-          <w14:ligatures w14:val="standardContextual"/>
-        </w:rPr>
-        <w:t>Изоляция сетей</w:t>
-      </w:r>
-      <w:proofErr w:type="gramStart"/>
-      <w:r>
-        <w:rPr>
-          <w:rFonts w:ascii="Helvetica" w:hAnsi="Helvetica" w:cs="Helvetica"/>
-          <w:color w:val="000000"/>
-          <w:sz w:val="19"/>
-          <w:szCs w:val="19"/>
-          <w14:ligatures w14:val="standardContextual"/>
-        </w:rPr>
-        <w:t>: Позволяет</w:t>
-      </w:r>
-      <w:proofErr w:type="gramEnd"/>
-      <w:r>
-        <w:rPr>
-          <w:rFonts w:ascii="Helvetica" w:hAnsi="Helvetica" w:cs="Helvetica"/>
-          <w:color w:val="000000"/>
-          <w:sz w:val="19"/>
-          <w:szCs w:val="19"/>
-          <w14:ligatures w14:val="standardContextual"/>
-        </w:rPr>
-        <w:t xml:space="preserve"> создавать виртуальные сети (VLAN) для изоляции различных сегментов сети.</w:t>
-      </w:r>
-    </w:p>
-    <w:p>
-      <w:pPr>
-        <w:ind w:left="708"/>
-        <w:rPr>
-          <w:rFonts w:ascii="Helvetica" w:hAnsi="Helvetica" w:cs="Helvetica"/>
-          <w:color w:val="000000"/>
-          <w:sz w:val="19"/>
-          <w:szCs w:val="19"/>
-          <w14:ligatures w14:val="standardContextual"/>
-        </w:rPr>
-      </w:pPr>
-      <w:r>
-        <w:rPr>
-          <w:rFonts w:ascii="Helvetica" w:hAnsi="Helvetica" w:cs="Helvetica"/>
-          <w:color w:val="000000"/>
-          <w:sz w:val="19"/>
-          <w:szCs w:val="19"/>
-          <w14:ligatures w14:val="standardContextual"/>
-        </w:rPr>
-        <w:t>Виртуализация</w:t>
-      </w:r>
-      <w:proofErr w:type="gramStart"/>
-      <w:r>
-        <w:rPr>
-          <w:rFonts w:ascii="Helvetica" w:hAnsi="Helvetica" w:cs="Helvetica"/>
-          <w:color w:val="000000"/>
-          <w:sz w:val="19"/>
-          <w:szCs w:val="19"/>
-          <w14:ligatures w14:val="standardContextual"/>
-        </w:rPr>
-        <w:t>: Позволяет</w:t>
-      </w:r>
-      <w:proofErr w:type="gramEnd"/>
-      <w:r>
-        <w:rPr>
-          <w:rFonts w:ascii="Helvetica" w:hAnsi="Helvetica" w:cs="Helvetica"/>
-          <w:color w:val="000000"/>
-          <w:sz w:val="19"/>
-          <w:szCs w:val="19"/>
-          <w14:ligatures w14:val="standardContextual"/>
-        </w:rPr>
-        <w:t xml:space="preserve"> создавать виртуальные машины с собственными сетевыми интерфейсами.</w:t>
-      </w:r>
-    </w:p>
-    <w:p>
-      <w:pPr>
-        <w:ind w:left="708"/>
-        <w:rPr>
-          <w:rFonts w:ascii="Helvetica" w:hAnsi="Helvetica" w:cs="Helvetica"/>
-          <w:color w:val="000000"/>
-          <w:sz w:val="19"/>
-          <w:szCs w:val="19"/>
-          <w14:ligatures w14:val="standardContextual"/>
-        </w:rPr>
-      </w:pPr>
-      <w:r>
-        <w:rPr>
-          <w:rFonts w:ascii="Helvetica" w:hAnsi="Helvetica" w:cs="Helvetica"/>
-          <w:color w:val="000000"/>
-          <w:sz w:val="19"/>
-          <w:szCs w:val="19"/>
-          <w14:ligatures w14:val="standardContextual"/>
-        </w:rPr>
-        <w:t>Балансировка нагрузки</w:t>
-      </w:r>
-      <w:proofErr w:type="gramStart"/>
-      <w:r>
-        <w:rPr>
-          <w:rFonts w:ascii="Helvetica" w:hAnsi="Helvetica" w:cs="Helvetica"/>
-          <w:color w:val="000000"/>
-          <w:sz w:val="19"/>
-          <w:szCs w:val="19"/>
-          <w14:ligatures w14:val="standardContextual"/>
-        </w:rPr>
-        <w:t>: Позволяет</w:t>
-      </w:r>
-      <w:proofErr w:type="gramEnd"/>
-      <w:r>
-        <w:rPr>
-          <w:rFonts w:ascii="Helvetica" w:hAnsi="Helvetica" w:cs="Helvetica"/>
-          <w:color w:val="000000"/>
-          <w:sz w:val="19"/>
-          <w:szCs w:val="19"/>
-          <w14:ligatures w14:val="standardContextual"/>
-        </w:rPr>
-        <w:t xml:space="preserve"> распределять сетевой трафик между несколькими виртуальными интерфейсами.</w:t>
-      </w:r>
-    </w:p>
-    <w:p>
-      <w:pPr>
-        <w:ind w:left="708"/>
-        <w:rPr>
-          <w:rFonts w:ascii="Helvetica" w:hAnsi="Helvetica" w:cs="Helvetica"/>
-          <w:color w:val="000000"/>
-          <w:sz w:val="19"/>
-          <w:szCs w:val="19"/>
-          <w14:ligatures w14:val="standardContextual"/>
-        </w:rPr>
-      </w:pPr>
-      <w:r>
-        <w:rPr>
-          <w:rFonts w:ascii="Helvetica" w:hAnsi="Helvetica" w:cs="Helvetica"/>
-          <w:color w:val="000000"/>
-          <w:sz w:val="19"/>
-          <w:szCs w:val="19"/>
-          <w14:ligatures w14:val="standardContextual"/>
-        </w:rPr>
-        <w:t>Отказоустойчивость</w:t>
-      </w:r>
-      <w:proofErr w:type="gramStart"/>
-      <w:r>
-        <w:rPr>
-          <w:rFonts w:ascii="Helvetica" w:hAnsi="Helvetica" w:cs="Helvetica"/>
-          <w:color w:val="000000"/>
-          <w:sz w:val="19"/>
-          <w:szCs w:val="19"/>
-          <w14:ligatures w14:val="standardContextual"/>
-        </w:rPr>
-        <w:t>: Позволяет</w:t>
-      </w:r>
-      <w:proofErr w:type="gramEnd"/>
-      <w:r>
-        <w:rPr>
-          <w:rFonts w:ascii="Helvetica" w:hAnsi="Helvetica" w:cs="Helvetica"/>
-          <w:color w:val="000000"/>
-          <w:sz w:val="19"/>
-          <w:szCs w:val="19"/>
-          <w14:ligatures w14:val="standardContextual"/>
-        </w:rPr>
-        <w:t xml:space="preserve"> создавать резервные интерфейсы для обеспечения отказоустойчивости.</w:t>
-      </w:r>
-    </w:p>
-    <w:p>
-      <w:pPr>
-        <w:ind w:left="708"/>
+        <w:pStyle w:val="a7"/>
+        <w:numPr>
+          <w:ilvl w:val="0"/>
+          <w:numId w:val="4"/>
+        </w:numPr>
+        <w:rPr>
+          <w:rFonts w:ascii="Helvetica" w:hAnsi="Helvetica" w:cs="Helvetica"/>
+          <w:color w:val="000000"/>
+          <w:sz w:val="19"/>
+          <w:szCs w:val="19"/>
+          <w14:ligatures w14:val="standardContextual"/>
+        </w:rPr>
+      </w:pPr>
+      <w:r>
+        <w:rPr>
+          <w:rFonts w:ascii="Helvetica" w:hAnsi="Helvetica" w:cs="Helvetica"/>
+          <w:color w:val="000000"/>
+          <w:sz w:val="19"/>
+          <w:szCs w:val="19"/>
+          <w14:ligatures w14:val="standardContextual"/>
+        </w:rPr>
+        <w:t>Позволяет создавать виртуальные сети для изоляции различных сегментов сети.</w:t>
+      </w:r>
+    </w:p>
+    <w:p>
+      <w:pPr>
+        <w:pStyle w:val="a7"/>
+        <w:numPr>
+          <w:ilvl w:val="0"/>
+          <w:numId w:val="4"/>
+        </w:numPr>
+        <w:rPr>
+          <w:rFonts w:ascii="Helvetica" w:hAnsi="Helvetica" w:cs="Helvetica"/>
+          <w:color w:val="000000"/>
+          <w:sz w:val="19"/>
+          <w:szCs w:val="19"/>
+          <w14:ligatures w14:val="standardContextual"/>
+        </w:rPr>
+      </w:pPr>
+      <w:r>
+        <w:rPr>
+          <w:rFonts w:ascii="Helvetica" w:hAnsi="Helvetica" w:cs="Helvetica"/>
+          <w:color w:val="000000"/>
+          <w:sz w:val="19"/>
+          <w:szCs w:val="19"/>
+          <w14:ligatures w14:val="standardContextual"/>
+        </w:rPr>
+        <w:t>Позволяет создавать виртуальные машины с собственными сетевыми интерфейсами.</w:t>
+      </w:r>
+    </w:p>
+    <w:p>
+      <w:pPr>
+        <w:pStyle w:val="a7"/>
+        <w:numPr>
+          <w:ilvl w:val="0"/>
+          <w:numId w:val="4"/>
+        </w:numPr>
+        <w:rPr>
+          <w:rFonts w:ascii="Helvetica" w:hAnsi="Helvetica" w:cs="Helvetica"/>
+          <w:color w:val="000000"/>
+          <w:sz w:val="19"/>
+          <w:szCs w:val="19"/>
+          <w14:ligatures w14:val="standardContextual"/>
+        </w:rPr>
+      </w:pPr>
+      <w:r>
+        <w:rPr>
+          <w:rFonts w:ascii="Helvetica" w:hAnsi="Helvetica" w:cs="Helvetica"/>
+          <w:color w:val="000000"/>
+          <w:sz w:val="19"/>
+          <w:szCs w:val="19"/>
+          <w14:ligatures w14:val="standardContextual"/>
+        </w:rPr>
+        <w:t>Позволяет распределять сетевой трафик между несколькими виртуальными интерфейсами.</w:t>
+      </w:r>
+    </w:p>
+    <w:p>
+      <w:pPr>
+        <w:pStyle w:val="a7"/>
+        <w:numPr>
+          <w:ilvl w:val="0"/>
+          <w:numId w:val="4"/>
+        </w:numPr>
+        <w:rPr>
+          <w:rFonts w:ascii="Helvetica" w:hAnsi="Helvetica" w:cs="Helvetica"/>
+          <w:color w:val="000000"/>
+          <w:sz w:val="19"/>
+          <w:szCs w:val="19"/>
+          <w14:ligatures w14:val="standardContextual"/>
+        </w:rPr>
+      </w:pPr>
+      <w:r>
+        <w:rPr>
+          <w:rFonts w:ascii="Helvetica" w:hAnsi="Helvetica" w:cs="Helvetica"/>
+          <w:color w:val="000000"/>
+          <w:sz w:val="19"/>
+          <w:szCs w:val="19"/>
+          <w14:ligatures w14:val="standardContextual"/>
+        </w:rPr>
+        <w:t>Позволяет создавать резервные интерфейсы для обеспечения отказоустойчивости.</w:t>
+      </w:r>
+    </w:p>
+    <w:p>
+      <w:pPr>
+        <w:pStyle w:val="a7"/>
+        <w:numPr>
+          <w:ilvl w:val="0"/>
+          <w:numId w:val="4"/>
+        </w:numPr>
         <w:rPr>
           <w:sz w:val="32"/>
           <w:szCs w:val="32"/>
@@ -5977,29 +6684,7 @@
           <w:szCs w:val="19"/>
           <w14:ligatures w14:val="standardContextual"/>
         </w:rPr>
-        <w:t>Тестирование и разработка</w:t>
-      </w:r>
-      <w:proofErr w:type="gramStart"/>
-      <w:r>
-        <w:rPr>
-          <w:rFonts w:ascii="Helvetica" w:hAnsi="Helvetica" w:cs="Helvetica"/>
-          <w:color w:val="000000"/>
-          <w:sz w:val="19"/>
-          <w:szCs w:val="19"/>
-          <w14:ligatures w14:val="standardContextual"/>
-        </w:rPr>
-        <w:t>: Позволяет</w:t>
-      </w:r>
-      <w:proofErr w:type="gramEnd"/>
-      <w:r>
-        <w:rPr>
-          <w:rFonts w:ascii="Helvetica" w:hAnsi="Helvetica" w:cs="Helvetica"/>
-          <w:color w:val="000000"/>
-          <w:sz w:val="19"/>
-          <w:szCs w:val="19"/>
-          <w14:ligatures w14:val="standardContextual"/>
-        </w:rPr>
-        <w:t xml:space="preserve"> создавать виртуальные сети для тестирования и разработки без необходимости изменения физической инфраструктуры.</w:t>
+        <w:t>Позволяет создавать виртуальные сети для тестирования и разработки без необходимости изменения физической инфраструктуры.</w:t>
       </w:r>
     </w:p>
     <w:sectPr>
@@ -6272,6 +6957,119 @@
       </w:pPr>
     </w:lvl>
   </w:abstractNum>
+  <w:abstractNum w:abstractNumId="3" w15:restartNumberingAfterBreak="0">
+    <w:nsid w:val="7D1142A3"/>
+    <w:multiLevelType w:val="hybridMultilevel"/>
+    <w:tmpl w:val="CCF8BF9A"/>
+    <w:lvl w:ilvl="0" w:tplc="A0E4D368">
+      <w:start w:val="2"/>
+      <w:numFmt w:val="bullet"/>
+      <w:lvlText w:val="-"/>
+      <w:lvlJc w:val="left"/>
+      <w:pPr>
+        <w:ind w:left="920" w:hanging="360"/>
+      </w:pPr>
+      <w:rPr>
+        <w:rFonts w:ascii="Helvetica" w:eastAsia="Times New Roman" w:hAnsi="Helvetica" w:cs="Helvetica" w:hint="default"/>
+      </w:rPr>
+    </w:lvl>
+    <w:lvl w:ilvl="1" w:tplc="04190003" w:tentative="1">
+      <w:start w:val="1"/>
+      <w:numFmt w:val="bullet"/>
+      <w:lvlText w:val="o"/>
+      <w:lvlJc w:val="left"/>
+      <w:pPr>
+        <w:ind w:left="1640" w:hanging="360"/>
+      </w:pPr>
+      <w:rPr>
+        <w:rFonts w:ascii="Courier New" w:hAnsi="Courier New" w:cs="Courier New" w:hint="default"/>
+      </w:rPr>
+    </w:lvl>
+    <w:lvl w:ilvl="2" w:tplc="04190005" w:tentative="1">
+      <w:start w:val="1"/>
+      <w:numFmt w:val="bullet"/>
+      <w:lvlText w:val=""/>
+      <w:lvlJc w:val="left"/>
+      <w:pPr>
+        <w:ind w:left="2360" w:hanging="360"/>
+      </w:pPr>
+      <w:rPr>
+        <w:rFonts w:ascii="Wingdings" w:hAnsi="Wingdings" w:hint="default"/>
+      </w:rPr>
+    </w:lvl>
+    <w:lvl w:ilvl="3" w:tplc="04190001" w:tentative="1">
+      <w:start w:val="1"/>
+      <w:numFmt w:val="bullet"/>
+      <w:lvlText w:val=""/>
+      <w:lvlJc w:val="left"/>
+      <w:pPr>
+        <w:ind w:left="3080" w:hanging="360"/>
+      </w:pPr>
+      <w:rPr>
+        <w:rFonts w:ascii="Symbol" w:hAnsi="Symbol" w:hint="default"/>
+      </w:rPr>
+    </w:lvl>
+    <w:lvl w:ilvl="4" w:tplc="04190003" w:tentative="1">
+      <w:start w:val="1"/>
+      <w:numFmt w:val="bullet"/>
+      <w:lvlText w:val="o"/>
+      <w:lvlJc w:val="left"/>
+      <w:pPr>
+        <w:ind w:left="3800" w:hanging="360"/>
+      </w:pPr>
+      <w:rPr>
+        <w:rFonts w:ascii="Courier New" w:hAnsi="Courier New" w:cs="Courier New" w:hint="default"/>
+      </w:rPr>
+    </w:lvl>
+    <w:lvl w:ilvl="5" w:tplc="04190005" w:tentative="1">
+      <w:start w:val="1"/>
+      <w:numFmt w:val="bullet"/>
+      <w:lvlText w:val=""/>
+      <w:lvlJc w:val="left"/>
+      <w:pPr>
+        <w:ind w:left="4520" w:hanging="360"/>
+      </w:pPr>
+      <w:rPr>
+        <w:rFonts w:ascii="Wingdings" w:hAnsi="Wingdings" w:hint="default"/>
+      </w:rPr>
+    </w:lvl>
+    <w:lvl w:ilvl="6" w:tplc="04190001" w:tentative="1">
+      <w:start w:val="1"/>
+      <w:numFmt w:val="bullet"/>
+      <w:lvlText w:val=""/>
+      <w:lvlJc w:val="left"/>
+      <w:pPr>
+        <w:ind w:left="5240" w:hanging="360"/>
+      </w:pPr>
+      <w:rPr>
+        <w:rFonts w:ascii="Symbol" w:hAnsi="Symbol" w:hint="default"/>
+      </w:rPr>
+    </w:lvl>
+    <w:lvl w:ilvl="7" w:tplc="04190003" w:tentative="1">
+      <w:start w:val="1"/>
+      <w:numFmt w:val="bullet"/>
+      <w:lvlText w:val="o"/>
+      <w:lvlJc w:val="left"/>
+      <w:pPr>
+        <w:ind w:left="5960" w:hanging="360"/>
+      </w:pPr>
+      <w:rPr>
+        <w:rFonts w:ascii="Courier New" w:hAnsi="Courier New" w:cs="Courier New" w:hint="default"/>
+      </w:rPr>
+    </w:lvl>
+    <w:lvl w:ilvl="8" w:tplc="04190005" w:tentative="1">
+      <w:start w:val="1"/>
+      <w:numFmt w:val="bullet"/>
+      <w:lvlText w:val=""/>
+      <w:lvlJc w:val="left"/>
+      <w:pPr>
+        <w:ind w:left="6680" w:hanging="360"/>
+      </w:pPr>
+      <w:rPr>
+        <w:rFonts w:ascii="Wingdings" w:hAnsi="Wingdings" w:hint="default"/>
+      </w:rPr>
+    </w:lvl>
+  </w:abstractNum>
   <w:num w:numId="1" w16cid:durableId="333841847">
     <w:abstractNumId w:val="2"/>
   </w:num>
@@ -6280,6 +7078,9 @@
   </w:num>
   <w:num w:numId="3" w16cid:durableId="255092796">
     <w:abstractNumId w:val="0"/>
+  </w:num>
+  <w:num w:numId="4" w16cid:durableId="1484541361">
+    <w:abstractNumId w:val="3"/>
   </w:num>
 </w:numbering>
 </file>

</xml_diff>